<commit_message>
- fix#494: PDP compilazione griglia C2 - aggiornato template per includere le risposte della griglia C2 Patto Educativo
</commit_message>
<xml_diff>
--- a/server_static/pcto_templates/03-Patto_formativo_studente.docx
+++ b/server_static/pcto_templates/03-Patto_formativo_studente.docx
@@ -1,12 +1,12 @@
 
 <file path=word/document.xml><?xml version="1.0" encoding="utf-8"?>
-<w:document xmlns:o="urn:schemas-microsoft-com:office:office" xmlns:r="http://schemas.openxmlformats.org/officeDocument/2006/relationships" xmlns:v="urn:schemas-microsoft-com:vml" xmlns:w="http://schemas.openxmlformats.org/wordprocessingml/2006/main" xmlns:w10="urn:schemas-microsoft-com:office:word" xmlns:wp="http://schemas.openxmlformats.org/drawingml/2006/wordprocessingDrawing" xmlns:wps="http://schemas.microsoft.com/office/word/2010/wordprocessingShape" xmlns:wpg="http://schemas.microsoft.com/office/word/2010/wordprocessingGroup" xmlns:mc="http://schemas.openxmlformats.org/markup-compatibility/2006" xmlns:wp14="http://schemas.microsoft.com/office/word/2010/wordprocessingDrawing" xmlns:w14="http://schemas.microsoft.com/office/word/2010/wordml" xmlns:w15="http://schemas.microsoft.com/office/word/2012/wordml" mc:Ignorable="w14 wp14 w15">
+<w:document xmlns:o="urn:schemas-microsoft-com:office:office" xmlns:r="http://schemas.openxmlformats.org/officeDocument/2006/relationships" xmlns:v="urn:schemas-microsoft-com:vml" xmlns:w="http://schemas.openxmlformats.org/wordprocessingml/2006/main" xmlns:w10="urn:schemas-microsoft-com:office:word" xmlns:wp="http://schemas.openxmlformats.org/drawingml/2006/wordprocessingDrawing" xmlns:wps="http://schemas.microsoft.com/office/word/2010/wordprocessingShape" xmlns:wpg="http://schemas.microsoft.com/office/word/2010/wordprocessingGroup" xmlns:mc="http://schemas.openxmlformats.org/markup-compatibility/2006" xmlns:wp14="http://schemas.microsoft.com/office/word/2010/wordprocessingDrawing" xmlns:w14="http://schemas.microsoft.com/office/word/2010/wordml" xmlns:w15="http://schemas.microsoft.com/office/word/2012/wordml" xmlns:a="http://schemas.openxmlformats.org/drawingml/2006/main" xmlns:pic="http://schemas.openxmlformats.org/drawingml/2006/picture" mc:Ignorable="w14 wp14 w15">
   <w:body>
-    <w:p>
+    <w:p xmlns:wp14="http://schemas.microsoft.com/office/word/2010/wordml" wp14:textId="77777777">
       <w:pPr>
         <w:pStyle w:val="Normal"/>
         <w:pBdr>
-          <w:bottom w:val="single" w:sz="12" w:space="1" w:color="000000"/>
+          <w:bottom w:val="single" w:color="000000" w:sz="12" w:space="1"/>
         </w:pBdr>
         <w:jc w:val="center"/>
         <w:rPr>
@@ -15,10 +15,10 @@
       </w:pPr>
       <w:r>
         <w:rPr>
-          <w:rFonts w:eastAsia="Garamond" w:cs="Garamond" w:ascii="Garamond" w:hAnsi="Garamond"/>
+          <w:rFonts w:ascii="Garamond" w:hAnsi="Garamond" w:eastAsia="Garamond" w:cs="Garamond"/>
         </w:rPr>
         <w:drawing>
-          <wp:anchor behindDoc="0" distT="0" distB="0" distL="114300" distR="114300" simplePos="0" locked="0" layoutInCell="0" allowOverlap="1" relativeHeight="2">
+          <wp:anchor xmlns:wp14="http://schemas.microsoft.com/office/word/2010/wordprocessingDrawing" distT="0" distB="0" distL="114300" distR="114300" simplePos="0" relativeHeight="2" behindDoc="0" locked="0" layoutInCell="0" allowOverlap="1" wp14:anchorId="2156C1F8" wp14:editId="7777777">
             <wp:simplePos x="0" y="0"/>
             <wp:positionH relativeFrom="column">
               <wp:posOffset>1985645</wp:posOffset>
@@ -64,11 +64,11 @@
         </w:drawing>
       </w:r>
     </w:p>
-    <w:p>
+    <w:p xmlns:wp14="http://schemas.microsoft.com/office/word/2010/wordml" wp14:textId="77777777">
       <w:pPr>
         <w:pStyle w:val="Normal"/>
         <w:pBdr>
-          <w:bottom w:val="single" w:sz="12" w:space="1" w:color="000000"/>
+          <w:bottom w:val="single" w:color="000000" w:sz="12" w:space="1"/>
         </w:pBdr>
         <w:jc w:val="center"/>
         <w:rPr>
@@ -77,15 +77,15 @@
       </w:pPr>
       <w:r>
         <w:rPr>
-          <w:rFonts w:eastAsia="Garamond" w:cs="Garamond" w:ascii="Garamond" w:hAnsi="Garamond"/>
-        </w:rPr>
-      </w:r>
-    </w:p>
-    <w:p>
+          <w:rFonts w:ascii="Garamond" w:hAnsi="Garamond" w:eastAsia="Garamond" w:cs="Garamond"/>
+        </w:rPr>
+      </w:r>
+    </w:p>
+    <w:p xmlns:wp14="http://schemas.microsoft.com/office/word/2010/wordml" wp14:textId="77777777">
       <w:pPr>
         <w:pStyle w:val="Normal"/>
         <w:pBdr>
-          <w:bottom w:val="single" w:sz="12" w:space="1" w:color="000000"/>
+          <w:bottom w:val="single" w:color="000000" w:sz="12" w:space="1"/>
         </w:pBdr>
         <w:jc w:val="center"/>
         <w:rPr>
@@ -94,15 +94,15 @@
       </w:pPr>
       <w:r>
         <w:rPr>
-          <w:rFonts w:eastAsia="Garamond" w:cs="Garamond" w:ascii="Garamond" w:hAnsi="Garamond"/>
-        </w:rPr>
-      </w:r>
-    </w:p>
-    <w:p>
+          <w:rFonts w:ascii="Garamond" w:hAnsi="Garamond" w:eastAsia="Garamond" w:cs="Garamond"/>
+        </w:rPr>
+      </w:r>
+    </w:p>
+    <w:p xmlns:wp14="http://schemas.microsoft.com/office/word/2010/wordml" wp14:textId="77777777">
       <w:pPr>
         <w:pStyle w:val="Normal"/>
         <w:pBdr>
-          <w:bottom w:val="single" w:sz="12" w:space="1" w:color="000000"/>
+          <w:bottom w:val="single" w:color="000000" w:sz="12" w:space="1"/>
         </w:pBdr>
         <w:jc w:val="center"/>
         <w:rPr>
@@ -111,15 +111,15 @@
       </w:pPr>
       <w:r>
         <w:rPr>
-          <w:rFonts w:eastAsia="Garamond" w:cs="Garamond" w:ascii="Garamond" w:hAnsi="Garamond"/>
-        </w:rPr>
-      </w:r>
-    </w:p>
-    <w:p>
+          <w:rFonts w:ascii="Garamond" w:hAnsi="Garamond" w:eastAsia="Garamond" w:cs="Garamond"/>
+        </w:rPr>
+      </w:r>
+    </w:p>
+    <w:p xmlns:wp14="http://schemas.microsoft.com/office/word/2010/wordml" wp14:textId="77777777">
       <w:pPr>
         <w:pStyle w:val="Normal"/>
         <w:pBdr>
-          <w:bottom w:val="single" w:sz="12" w:space="1" w:color="000000"/>
+          <w:bottom w:val="single" w:color="000000" w:sz="12" w:space="1"/>
         </w:pBdr>
         <w:jc w:val="center"/>
         <w:rPr>
@@ -128,15 +128,15 @@
       </w:pPr>
       <w:r>
         <w:rPr>
-          <w:rFonts w:eastAsia="Garamond" w:cs="Garamond" w:ascii="Garamond" w:hAnsi="Garamond"/>
-        </w:rPr>
-      </w:r>
-    </w:p>
-    <w:p>
+          <w:rFonts w:ascii="Garamond" w:hAnsi="Garamond" w:eastAsia="Garamond" w:cs="Garamond"/>
+        </w:rPr>
+      </w:r>
+    </w:p>
+    <w:p xmlns:wp14="http://schemas.microsoft.com/office/word/2010/wordml" wp14:textId="77777777">
       <w:pPr>
         <w:pStyle w:val="Normal"/>
         <w:pBdr>
-          <w:bottom w:val="single" w:sz="12" w:space="1" w:color="000000"/>
+          <w:bottom w:val="single" w:color="000000" w:sz="12" w:space="1"/>
         </w:pBdr>
         <w:jc w:val="center"/>
         <w:rPr>
@@ -145,11 +145,11 @@
       </w:pPr>
       <w:r>
         <w:rPr>
-          <w:rFonts w:eastAsia="Garamond" w:cs="Garamond" w:ascii="Garamond" w:hAnsi="Garamond"/>
-        </w:rPr>
-      </w:r>
-    </w:p>
-    <w:p>
+          <w:rFonts w:ascii="Garamond" w:hAnsi="Garamond" w:eastAsia="Garamond" w:cs="Garamond"/>
+        </w:rPr>
+      </w:r>
+    </w:p>
+    <w:p xmlns:wp14="http://schemas.microsoft.com/office/word/2010/wordml" wp14:textId="77777777">
       <w:pPr>
         <w:pStyle w:val="Normal"/>
         <w:jc w:val="center"/>
@@ -162,14 +162,14 @@
       </w:pPr>
       <w:r>
         <w:rPr>
-          <w:rFonts w:eastAsia="Verdana" w:cs="Verdana" w:ascii="Verdana" w:hAnsi="Verdana"/>
+          <w:rFonts w:ascii="Verdana" w:hAnsi="Verdana" w:eastAsia="Verdana" w:cs="Verdana"/>
           <w:color w:val="222222"/>
           <w:sz w:val="32"/>
           <w:szCs w:val="32"/>
         </w:rPr>
       </w:r>
     </w:p>
-    <w:p>
+    <w:p xmlns:wp14="http://schemas.microsoft.com/office/word/2010/wordml" wp14:textId="77777777">
       <w:pPr>
         <w:pStyle w:val="Normal"/>
         <w:jc w:val="center"/>
@@ -189,7 +189,7 @@
         <w:t>ISTITUTO INTERNAZIONALE</w:t>
       </w:r>
     </w:p>
-    <w:p>
+    <w:p xmlns:wp14="http://schemas.microsoft.com/office/word/2010/wordml" wp14:textId="77777777">
       <w:pPr>
         <w:pStyle w:val="Normal"/>
         <w:jc w:val="center"/>
@@ -212,7 +212,7 @@
         <w:t>EDOARDO AGNELLI di Torino</w:t>
       </w:r>
     </w:p>
-    <w:p>
+    <w:p xmlns:wp14="http://schemas.microsoft.com/office/word/2010/wordml" wp14:textId="77777777">
       <w:pPr>
         <w:pStyle w:val="Normal"/>
         <w:jc w:val="center"/>
@@ -229,7 +229,7 @@
         <w:t>Tel. 011/6198311  -  Fax 011/6198421</w:t>
       </w:r>
     </w:p>
-    <w:p>
+    <w:p xmlns:wp14="http://schemas.microsoft.com/office/word/2010/wordml" wp14:textId="77777777">
       <w:pPr>
         <w:pStyle w:val="Normal"/>
         <w:jc w:val="center"/>
@@ -256,7 +256,7 @@
         <w:t>www.agnelli.it</w:t>
       </w:r>
     </w:p>
-    <w:p>
+    <w:p xmlns:wp14="http://schemas.microsoft.com/office/word/2010/wordml" wp14:textId="77777777">
       <w:pPr>
         <w:pStyle w:val="Normal"/>
         <w:jc w:val="center"/>
@@ -272,7 +272,7 @@
         <w:t>CODICE FISCALE: 00493420012</w:t>
       </w:r>
     </w:p>
-    <w:p>
+    <w:p xmlns:wp14="http://schemas.microsoft.com/office/word/2010/wordml" wp14:textId="77777777">
       <w:pPr>
         <w:pStyle w:val="Normal"/>
         <w:jc w:val="center"/>
@@ -308,21 +308,21 @@
         <w:gridCol w:w="2343"/>
         <w:gridCol w:w="3181"/>
       </w:tblGrid>
-      <w:tr>
+      <w:tr xmlns:wp14="http://schemas.microsoft.com/office/word/2010/wordml" wp14:textId="77777777">
         <w:trPr/>
         <w:tc>
           <w:tcPr>
             <w:tcW w:w="3189" w:type="dxa"/>
             <w:tcBorders/>
           </w:tcPr>
-          <w:p>
+          <w:p wp14:textId="77777777">
             <w:pPr>
               <w:pStyle w:val="Normal"/>
               <w:keepNext w:val="false"/>
               <w:keepLines w:val="false"/>
               <w:widowControl w:val="false"/>
               <w:shd w:val="clear" w:fill="auto"/>
-              <w:spacing w:lineRule="auto" w:line="240" w:before="0" w:after="0"/>
+              <w:spacing w:before="0" w:after="0" w:line="240" w:lineRule="auto"/>
               <w:ind w:left="0" w:right="0" w:hanging="0"/>
               <w:jc w:val="center"/>
               <w:rPr>
@@ -341,7 +341,7 @@
                 <w:sz w:val="20"/>
                 <w:szCs w:val="20"/>
                 <w:u w:val="none"/>
-                <w:shd w:fill="auto" w:val="clear"/>
+                <w:shd w:val="clear" w:fill="auto"/>
                 <w:vertAlign w:val="baseline"/>
               </w:rPr>
             </w:pPr>
@@ -360,20 +360,20 @@
                 <w:sz w:val="20"/>
                 <w:szCs w:val="20"/>
                 <w:u w:val="none"/>
-                <w:shd w:fill="auto" w:val="clear"/>
+                <w:shd w:val="clear" w:fill="auto"/>
                 <w:vertAlign w:val="baseline"/>
               </w:rPr>
               <w:t>Istituto Tecnico Tecnologico</w:t>
             </w:r>
           </w:p>
-          <w:p>
+          <w:p wp14:textId="77777777">
             <w:pPr>
               <w:pStyle w:val="Normal"/>
               <w:keepNext w:val="false"/>
               <w:keepLines w:val="false"/>
               <w:widowControl w:val="false"/>
               <w:shd w:val="clear" w:fill="auto"/>
-              <w:spacing w:lineRule="auto" w:line="240" w:before="0" w:after="0"/>
+              <w:spacing w:before="0" w:after="0" w:line="240" w:lineRule="auto"/>
               <w:ind w:left="0" w:right="0" w:hanging="0"/>
               <w:jc w:val="center"/>
               <w:rPr>
@@ -392,7 +392,7 @@
                 <w:sz w:val="20"/>
                 <w:szCs w:val="20"/>
                 <w:u w:val="none"/>
-                <w:shd w:fill="auto" w:val="clear"/>
+                <w:shd w:val="clear" w:fill="auto"/>
                 <w:vertAlign w:val="baseline"/>
               </w:rPr>
             </w:pPr>
@@ -411,20 +411,20 @@
                 <w:sz w:val="20"/>
                 <w:szCs w:val="20"/>
                 <w:u w:val="none"/>
-                <w:shd w:fill="auto" w:val="clear"/>
+                <w:shd w:val="clear" w:fill="auto"/>
                 <w:vertAlign w:val="baseline"/>
               </w:rPr>
               <w:t>10135 TORINO</w:t>
             </w:r>
           </w:p>
-          <w:p>
+          <w:p wp14:textId="77777777">
             <w:pPr>
               <w:pStyle w:val="Normal"/>
               <w:keepNext w:val="false"/>
               <w:keepLines w:val="false"/>
               <w:widowControl w:val="false"/>
               <w:shd w:val="clear" w:fill="auto"/>
-              <w:spacing w:lineRule="auto" w:line="240" w:before="0" w:after="0"/>
+              <w:spacing w:before="0" w:after="0" w:line="240" w:lineRule="auto"/>
               <w:ind w:left="0" w:right="0" w:hanging="0"/>
               <w:jc w:val="center"/>
               <w:rPr>
@@ -443,7 +443,7 @@
                 <w:sz w:val="20"/>
                 <w:szCs w:val="20"/>
                 <w:u w:val="none"/>
-                <w:shd w:fill="auto" w:val="clear"/>
+                <w:shd w:val="clear" w:fill="auto"/>
                 <w:vertAlign w:val="baseline"/>
               </w:rPr>
             </w:pPr>
@@ -462,7 +462,7 @@
                 <w:sz w:val="20"/>
                 <w:szCs w:val="20"/>
                 <w:u w:val="none"/>
-                <w:shd w:fill="auto" w:val="clear"/>
+                <w:shd w:val="clear" w:fill="auto"/>
                 <w:vertAlign w:val="baseline"/>
               </w:rPr>
               <w:t>Corso Unione Sovietica, 312</w:t>
@@ -474,14 +474,14 @@
             <w:tcW w:w="1200" w:type="dxa"/>
             <w:tcBorders/>
           </w:tcPr>
-          <w:p>
+          <w:p wp14:textId="77777777">
             <w:pPr>
               <w:pStyle w:val="Normal"/>
               <w:keepNext w:val="false"/>
               <w:keepLines w:val="false"/>
               <w:widowControl w:val="false"/>
               <w:shd w:val="clear" w:fill="auto"/>
-              <w:spacing w:lineRule="auto" w:line="240" w:before="0" w:after="0"/>
+              <w:spacing w:before="0" w:after="0" w:line="240" w:lineRule="auto"/>
               <w:ind w:left="0" w:right="0" w:hanging="0"/>
               <w:jc w:val="center"/>
               <w:rPr>
@@ -500,7 +500,7 @@
                 <w:sz w:val="24"/>
                 <w:szCs w:val="24"/>
                 <w:u w:val="none"/>
-                <w:shd w:fill="auto" w:val="clear"/>
+                <w:shd w:val="clear" w:fill="auto"/>
                 <w:vertAlign w:val="baseline"/>
               </w:rPr>
             </w:pPr>
@@ -519,7 +519,7 @@
                 <w:sz w:val="24"/>
                 <w:szCs w:val="24"/>
                 <w:u w:val="none"/>
-                <w:shd w:fill="auto" w:val="clear"/>
+                <w:shd w:val="clear" w:fill="auto"/>
                 <w:vertAlign w:val="baseline"/>
               </w:rPr>
             </w:r>
@@ -530,14 +530,14 @@
             <w:tcW w:w="2343" w:type="dxa"/>
             <w:tcBorders/>
           </w:tcPr>
-          <w:p>
+          <w:p wp14:textId="77777777">
             <w:pPr>
               <w:pStyle w:val="Normal"/>
               <w:keepNext w:val="false"/>
               <w:keepLines w:val="false"/>
               <w:widowControl w:val="false"/>
               <w:shd w:val="clear" w:fill="auto"/>
-              <w:spacing w:lineRule="auto" w:line="240" w:before="0" w:after="0"/>
+              <w:spacing w:before="0" w:after="0" w:line="240" w:lineRule="auto"/>
               <w:ind w:left="0" w:right="0" w:hanging="0"/>
               <w:jc w:val="center"/>
               <w:rPr>
@@ -556,7 +556,7 @@
                 <w:sz w:val="24"/>
                 <w:szCs w:val="24"/>
                 <w:u w:val="none"/>
-                <w:shd w:fill="auto" w:val="clear"/>
+                <w:shd w:val="clear" w:fill="auto"/>
                 <w:vertAlign w:val="baseline"/>
               </w:rPr>
             </w:pPr>
@@ -575,7 +575,7 @@
                 <w:sz w:val="24"/>
                 <w:szCs w:val="24"/>
                 <w:u w:val="none"/>
-                <w:shd w:fill="auto" w:val="clear"/>
+                <w:shd w:val="clear" w:fill="auto"/>
                 <w:vertAlign w:val="baseline"/>
               </w:rPr>
             </w:r>
@@ -586,14 +586,14 @@
             <w:tcW w:w="3181" w:type="dxa"/>
             <w:tcBorders/>
           </w:tcPr>
-          <w:p>
+          <w:p wp14:textId="77777777">
             <w:pPr>
               <w:pStyle w:val="Normal"/>
               <w:keepNext w:val="false"/>
               <w:keepLines w:val="false"/>
               <w:widowControl w:val="false"/>
               <w:shd w:val="clear" w:fill="auto"/>
-              <w:spacing w:lineRule="auto" w:line="240" w:before="0" w:after="0"/>
+              <w:spacing w:before="0" w:after="0" w:line="240" w:lineRule="auto"/>
               <w:ind w:left="0" w:right="0" w:hanging="0"/>
               <w:jc w:val="center"/>
               <w:rPr>
@@ -612,7 +612,7 @@
                 <w:sz w:val="20"/>
                 <w:szCs w:val="20"/>
                 <w:u w:val="none"/>
-                <w:shd w:fill="auto" w:val="clear"/>
+                <w:shd w:val="clear" w:fill="auto"/>
                 <w:vertAlign w:val="baseline"/>
               </w:rPr>
             </w:pPr>
@@ -631,20 +631,20 @@
                 <w:sz w:val="20"/>
                 <w:szCs w:val="20"/>
                 <w:u w:val="none"/>
-                <w:shd w:fill="auto" w:val="clear"/>
+                <w:shd w:val="clear" w:fill="auto"/>
                 <w:vertAlign w:val="baseline"/>
               </w:rPr>
               <w:t>Liceo Scientifico</w:t>
             </w:r>
           </w:p>
-          <w:p>
+          <w:p wp14:textId="77777777">
             <w:pPr>
               <w:pStyle w:val="Normal"/>
               <w:keepNext w:val="false"/>
               <w:keepLines w:val="false"/>
               <w:widowControl w:val="false"/>
               <w:shd w:val="clear" w:fill="auto"/>
-              <w:spacing w:lineRule="auto" w:line="240" w:before="0" w:after="0"/>
+              <w:spacing w:before="0" w:after="0" w:line="240" w:lineRule="auto"/>
               <w:ind w:left="0" w:right="0" w:hanging="0"/>
               <w:jc w:val="center"/>
               <w:rPr>
@@ -663,7 +663,7 @@
                 <w:sz w:val="20"/>
                 <w:szCs w:val="20"/>
                 <w:u w:val="none"/>
-                <w:shd w:fill="auto" w:val="clear"/>
+                <w:shd w:val="clear" w:fill="auto"/>
                 <w:vertAlign w:val="baseline"/>
               </w:rPr>
             </w:pPr>
@@ -682,20 +682,20 @@
                 <w:sz w:val="20"/>
                 <w:szCs w:val="20"/>
                 <w:u w:val="none"/>
-                <w:shd w:fill="auto" w:val="clear"/>
+                <w:shd w:val="clear" w:fill="auto"/>
                 <w:vertAlign w:val="baseline"/>
               </w:rPr>
               <w:t>10135 TORINO</w:t>
             </w:r>
           </w:p>
-          <w:p>
+          <w:p wp14:textId="77777777">
             <w:pPr>
               <w:pStyle w:val="Normal"/>
               <w:keepNext w:val="false"/>
               <w:keepLines w:val="false"/>
               <w:widowControl w:val="false"/>
               <w:shd w:val="clear" w:fill="auto"/>
-              <w:spacing w:lineRule="auto" w:line="240" w:before="0" w:after="0"/>
+              <w:spacing w:before="0" w:after="0" w:line="240" w:lineRule="auto"/>
               <w:ind w:left="0" w:right="0" w:hanging="0"/>
               <w:jc w:val="center"/>
               <w:rPr>
@@ -714,7 +714,7 @@
                 <w:sz w:val="20"/>
                 <w:szCs w:val="20"/>
                 <w:u w:val="none"/>
-                <w:shd w:fill="auto" w:val="clear"/>
+                <w:shd w:val="clear" w:fill="auto"/>
                 <w:vertAlign w:val="baseline"/>
               </w:rPr>
             </w:pPr>
@@ -733,7 +733,7 @@
                 <w:sz w:val="20"/>
                 <w:szCs w:val="20"/>
                 <w:u w:val="none"/>
-                <w:shd w:fill="auto" w:val="clear"/>
+                <w:shd w:val="clear" w:fill="auto"/>
                 <w:vertAlign w:val="baseline"/>
               </w:rPr>
               <w:t>Corso Unione Sovietica, 312</w:t>
@@ -742,7 +742,7 @@
         </w:tc>
       </w:tr>
     </w:tbl>
-    <w:p>
+    <w:p xmlns:wp14="http://schemas.microsoft.com/office/word/2010/wordml" wp14:textId="77777777">
       <w:pPr>
         <w:pStyle w:val="Normal"/>
         <w:rPr>
@@ -753,16 +753,16 @@
       </w:pPr>
       <w:r>
         <w:rPr>
-          <w:rFonts w:eastAsia="Verdana" w:cs="Verdana" w:ascii="Verdana" w:hAnsi="Verdana"/>
+          <w:rFonts w:ascii="Verdana" w:hAnsi="Verdana" w:eastAsia="Verdana" w:cs="Verdana"/>
           <w:sz w:val="18"/>
           <w:szCs w:val="18"/>
         </w:rPr>
       </w:r>
     </w:p>
-    <w:p>
-      <w:pPr>
-        <w:pStyle w:val="Normal"/>
-        <w:spacing w:lineRule="auto" w:line="360"/>
+    <w:p xmlns:wp14="http://schemas.microsoft.com/office/word/2010/wordml" wp14:textId="77777777">
+      <w:pPr>
+        <w:pStyle w:val="Normal"/>
+        <w:spacing w:line="360" w:lineRule="auto"/>
         <w:rPr>
           <w:sz w:val="28"/>
           <w:szCs w:val="28"/>
@@ -775,10 +775,10 @@
         </w:rPr>
       </w:r>
     </w:p>
-    <w:p>
-      <w:pPr>
-        <w:pStyle w:val="Normal"/>
-        <w:spacing w:lineRule="auto" w:line="360"/>
+    <w:p xmlns:wp14="http://schemas.microsoft.com/office/word/2010/wordml" wp14:textId="77777777">
+      <w:pPr>
+        <w:pStyle w:val="Normal"/>
+        <w:spacing w:line="360" w:lineRule="auto"/>
         <w:rPr>
           <w:sz w:val="28"/>
           <w:szCs w:val="28"/>
@@ -798,7 +798,7 @@
           <w:color w:val="A31515"/>
           <w:sz w:val="28"/>
           <w:szCs w:val="28"/>
-          <w:shd w:fill="FFFFFF" w:val="clear"/>
+          <w:shd w:val="clear" w:fill="FFFFFF"/>
         </w:rPr>
         <w:t>N_PROTOCOLLO_</w:t>
       </w:r>
@@ -809,7 +809,7 @@
           <w:color w:val="A31515"/>
           <w:sz w:val="28"/>
           <w:szCs w:val="28"/>
-          <w:shd w:fill="FFFFFF" w:val="clear"/>
+          <w:shd w:val="clear" w:fill="FFFFFF"/>
         </w:rPr>
         <w:t>PF</w:t>
       </w:r>
@@ -821,10 +821,10 @@
         <w:t>}</w:t>
       </w:r>
     </w:p>
-    <w:p>
-      <w:pPr>
-        <w:pStyle w:val="Normal"/>
-        <w:spacing w:lineRule="auto" w:line="360"/>
+    <w:p xmlns:wp14="http://schemas.microsoft.com/office/word/2010/wordml" wp14:textId="77777777">
+      <w:pPr>
+        <w:pStyle w:val="Normal"/>
+        <w:spacing w:line="360" w:lineRule="auto"/>
         <w:jc w:val="center"/>
         <w:rPr>
           <w:rFonts w:ascii="Garamond" w:hAnsi="Garamond" w:eastAsia="Garamond" w:cs="Garamond"/>
@@ -834,15 +834,15 @@
       </w:pPr>
       <w:r>
         <w:rPr>
-          <w:rFonts w:eastAsia="Garamond" w:cs="Garamond" w:ascii="Garamond" w:hAnsi="Garamond"/>
-          <w:b/>
-        </w:rPr>
-      </w:r>
-    </w:p>
-    <w:p>
-      <w:pPr>
-        <w:pStyle w:val="Normal"/>
-        <w:spacing w:lineRule="auto" w:line="360"/>
+          <w:rFonts w:ascii="Garamond" w:hAnsi="Garamond" w:eastAsia="Garamond" w:cs="Garamond"/>
+          <w:b/>
+        </w:rPr>
+      </w:r>
+    </w:p>
+    <w:p xmlns:wp14="http://schemas.microsoft.com/office/word/2010/wordml" wp14:textId="77777777">
+      <w:pPr>
+        <w:pStyle w:val="Normal"/>
+        <w:spacing w:line="360" w:lineRule="auto"/>
         <w:jc w:val="center"/>
         <w:rPr>
           <w:rFonts w:ascii="Garamond" w:hAnsi="Garamond" w:eastAsia="Garamond" w:cs="Garamond"/>
@@ -852,16 +852,16 @@
       </w:pPr>
       <w:r>
         <w:rPr>
-          <w:rFonts w:eastAsia="Garamond" w:cs="Garamond" w:ascii="Garamond" w:hAnsi="Garamond"/>
+          <w:rFonts w:ascii="Garamond" w:hAnsi="Garamond" w:eastAsia="Garamond" w:cs="Garamond"/>
           <w:b/>
         </w:rPr>
         <w:t>PATTO FORMATIVO STUDENTE</w:t>
       </w:r>
     </w:p>
-    <w:p>
-      <w:pPr>
-        <w:pStyle w:val="Normal"/>
-        <w:spacing w:lineRule="auto" w:line="360"/>
+    <w:p xmlns:wp14="http://schemas.microsoft.com/office/word/2010/wordml" wp14:textId="77777777">
+      <w:pPr>
+        <w:pStyle w:val="Normal"/>
+        <w:spacing w:line="360" w:lineRule="auto"/>
         <w:jc w:val="center"/>
         <w:rPr>
           <w:rFonts w:ascii="Garamond" w:hAnsi="Garamond" w:eastAsia="Garamond" w:cs="Garamond"/>
@@ -871,16 +871,16 @@
       </w:pPr>
       <w:r>
         <w:rPr>
-          <w:rFonts w:eastAsia="Garamond" w:cs="Garamond" w:ascii="Garamond" w:hAnsi="Garamond"/>
+          <w:rFonts w:ascii="Garamond" w:hAnsi="Garamond" w:eastAsia="Garamond" w:cs="Garamond"/>
           <w:b/>
         </w:rPr>
         <w:t>MODULO DI ADESIONE ALLE ATTIVITA’ PCTO</w:t>
       </w:r>
     </w:p>
-    <w:p>
-      <w:pPr>
-        <w:pStyle w:val="Normal"/>
-        <w:spacing w:lineRule="auto" w:line="360"/>
+    <w:p xmlns:wp14="http://schemas.microsoft.com/office/word/2010/wordml" wp14:textId="77777777">
+      <w:pPr>
+        <w:pStyle w:val="Normal"/>
+        <w:spacing w:line="360" w:lineRule="auto"/>
         <w:jc w:val="both"/>
         <w:rPr>
           <w:rFonts w:ascii="Garamond" w:hAnsi="Garamond" w:eastAsia="Garamond" w:cs="Garamond"/>
@@ -890,15 +890,15 @@
       </w:pPr>
       <w:r>
         <w:rPr>
-          <w:rFonts w:eastAsia="Garamond" w:cs="Garamond" w:ascii="Garamond" w:hAnsi="Garamond"/>
-          <w:b/>
-        </w:rPr>
-      </w:r>
-    </w:p>
-    <w:p>
-      <w:pPr>
-        <w:pStyle w:val="Normal"/>
-        <w:spacing w:lineRule="auto" w:line="360"/>
+          <w:rFonts w:ascii="Garamond" w:hAnsi="Garamond" w:eastAsia="Garamond" w:cs="Garamond"/>
+          <w:b/>
+        </w:rPr>
+      </w:r>
+    </w:p>
+    <w:p xmlns:wp14="http://schemas.microsoft.com/office/word/2010/wordml" wp14:textId="25CE092A">
+      <w:pPr>
+        <w:pStyle w:val="Normal"/>
+        <w:spacing w:line="360" w:lineRule="auto"/>
         <w:jc w:val="both"/>
         <w:rPr>
           <w:rFonts w:ascii="Garamond" w:hAnsi="Garamond" w:eastAsia="Garamond" w:cs="Garamond"/>
@@ -906,28 +906,95 @@
       </w:pPr>
       <w:r>
         <w:rPr>
-          <w:rFonts w:eastAsia="Garamond" w:cs="Garamond" w:ascii="Garamond" w:hAnsi="Garamond"/>
-        </w:rPr>
-        <w:t>Il/a sottoscritto/a {S_NOME} nato/a…{S_NATOA}….il…{S_NATOIL}….residente in Via……………………………., frequentante la classe…{S_CLASSE} {S_SEZIONE}, in procinto di frequentare attività dei PCTO nel periodo dal</w:t>
-      </w:r>
-      <w:r>
-        <w:rPr>
-          <w:rFonts w:eastAsia="Garamond" w:cs="Garamond" w:ascii="Garamond" w:hAnsi="Garamond"/>
-          <w:b/>
+          <w:rFonts w:ascii="Garamond" w:hAnsi="Garamond" w:eastAsia="Garamond" w:cs="Garamond"/>
+        </w:rPr>
+        <w:t>Il/a sottoscritto/a {S_NOME} nato/a</w:t>
+      </w:r>
+      <w:r>
+        <w:rPr>
+          <w:rFonts w:ascii="Garamond" w:hAnsi="Garamond" w:eastAsia="Garamond" w:cs="Garamond"/>
+        </w:rPr>
+        <w:t>…{</w:t>
+      </w:r>
+      <w:r>
+        <w:rPr>
+          <w:rFonts w:ascii="Garamond" w:hAnsi="Garamond" w:eastAsia="Garamond" w:cs="Garamond"/>
+        </w:rPr>
+        <w:t>S_NATOA</w:t>
+      </w:r>
+      <w:r>
+        <w:rPr>
+          <w:rFonts w:ascii="Garamond" w:hAnsi="Garamond" w:eastAsia="Garamond" w:cs="Garamond"/>
+        </w:rPr>
+        <w:t>}….</w:t>
+      </w:r>
+      <w:r>
+        <w:rPr>
+          <w:rFonts w:ascii="Garamond" w:hAnsi="Garamond" w:eastAsia="Garamond" w:cs="Garamond"/>
+        </w:rPr>
+        <w:t>il</w:t>
+      </w:r>
+      <w:r>
+        <w:rPr>
+          <w:rFonts w:ascii="Garamond" w:hAnsi="Garamond" w:eastAsia="Garamond" w:cs="Garamond"/>
+        </w:rPr>
+        <w:t>…{</w:t>
+      </w:r>
+      <w:r>
+        <w:rPr>
+          <w:rFonts w:ascii="Garamond" w:hAnsi="Garamond" w:eastAsia="Garamond" w:cs="Garamond"/>
+        </w:rPr>
+        <w:t>S_NATOIL</w:t>
+      </w:r>
+      <w:r>
+        <w:rPr>
+          <w:rFonts w:ascii="Garamond" w:hAnsi="Garamond" w:eastAsia="Garamond" w:cs="Garamond"/>
+        </w:rPr>
+        <w:t>}….</w:t>
+      </w:r>
+      <w:r>
+        <w:rPr>
+          <w:rFonts w:ascii="Garamond" w:hAnsi="Garamond" w:eastAsia="Garamond" w:cs="Garamond"/>
+        </w:rPr>
+        <w:t>residente in {S_RESIDENZA} frequentante la classe…{S_CLASSE} {S_SEZIONE}, in procinto di frequentare attività dei PCTO nel period</w:t>
+      </w:r>
+      <w:r>
+        <w:rPr>
+          <w:rFonts w:ascii="Garamond" w:hAnsi="Garamond" w:eastAsia="Garamond" w:cs="Garamond"/>
+        </w:rPr>
+        <w:t>o dal</w:t>
+      </w:r>
+      <w:r>
+        <w:rPr>
+          <w:rFonts w:ascii="Garamond" w:hAnsi="Garamond" w:eastAsia="Garamond" w:cs="Garamond"/>
+          <w:b w:val="1"/>
+          <w:bCs w:val="1"/>
         </w:rPr>
         <w:t xml:space="preserve"> </w:t>
       </w:r>
       <w:r>
         <w:rPr>
-          <w:rFonts w:eastAsia="Garamond" w:cs="Garamond" w:ascii="Garamond" w:hAnsi="Garamond"/>
-        </w:rPr>
-        <w:t xml:space="preserve"> {P_INIZIO} al {P_FINE} presso la struttura ospitante {A_NOME}, con sede legale  in {A_SEDE}, presso la sede di stage {A_SEDE}</w:t>
-      </w:r>
-    </w:p>
-    <w:p>
-      <w:pPr>
-        <w:pStyle w:val="Normal"/>
-        <w:spacing w:lineRule="auto" w:line="360"/>
+          <w:rFonts w:ascii="Garamond" w:hAnsi="Garamond" w:eastAsia="Garamond" w:cs="Garamond"/>
+        </w:rPr>
+        <w:t xml:space="preserve"> {P_INIZIO} al {P_FINE} presso la struttura ospitante {A_NOME}, con sed</w:t>
+      </w:r>
+      <w:r>
+        <w:rPr>
+          <w:rFonts w:ascii="Garamond" w:hAnsi="Garamond" w:eastAsia="Garamond" w:cs="Garamond"/>
+        </w:rPr>
+        <w:t xml:space="preserve">e legale  </w:t>
+      </w:r>
+      <w:r>
+        <w:rPr>
+          <w:rFonts w:ascii="Garamond" w:hAnsi="Garamond" w:eastAsia="Garamond" w:cs="Garamond"/>
+        </w:rPr>
+        <w:t>in {A_SEDE}, presso la sede di stage {A_SEDE}</w:t>
+      </w:r>
+    </w:p>
+    <w:p xmlns:wp14="http://schemas.microsoft.com/office/word/2010/wordml" wp14:textId="77777777">
+      <w:pPr>
+        <w:pStyle w:val="Normal"/>
+        <w:spacing w:line="360" w:lineRule="auto"/>
         <w:jc w:val="center"/>
         <w:rPr>
           <w:rFonts w:ascii="Garamond" w:hAnsi="Garamond" w:eastAsia="Garamond" w:cs="Garamond"/>
@@ -937,20 +1004,20 @@
       </w:pPr>
       <w:r>
         <w:rPr>
-          <w:rFonts w:eastAsia="Garamond" w:cs="Garamond" w:ascii="Garamond" w:hAnsi="Garamond"/>
+          <w:rFonts w:ascii="Garamond" w:hAnsi="Garamond" w:eastAsia="Garamond" w:cs="Garamond"/>
           <w:b/>
         </w:rPr>
         <w:t>DICHIARA</w:t>
       </w:r>
     </w:p>
-    <w:p>
+    <w:p xmlns:wp14="http://schemas.microsoft.com/office/word/2010/wordml" wp14:textId="77777777">
       <w:pPr>
         <w:pStyle w:val="Normal"/>
         <w:numPr>
           <w:ilvl w:val="0"/>
           <w:numId w:val="1"/>
         </w:numPr>
-        <w:spacing w:lineRule="auto" w:line="360"/>
+        <w:spacing w:line="360" w:lineRule="auto"/>
         <w:ind w:left="426" w:hanging="360"/>
         <w:jc w:val="both"/>
         <w:rPr>
@@ -959,19 +1026,19 @@
       </w:pPr>
       <w:r>
         <w:rPr>
-          <w:rFonts w:eastAsia="Garamond" w:cs="Garamond" w:ascii="Garamond" w:hAnsi="Garamond"/>
+          <w:rFonts w:ascii="Garamond" w:hAnsi="Garamond" w:eastAsia="Garamond" w:cs="Garamond"/>
         </w:rPr>
         <w:t>di essere a conoscenza che le attività che andrà a svolgere costituiscono parte integrante del percorso formativo;</w:t>
       </w:r>
     </w:p>
-    <w:p>
+    <w:p xmlns:wp14="http://schemas.microsoft.com/office/word/2010/wordml" wp14:textId="77777777">
       <w:pPr>
         <w:pStyle w:val="Normal"/>
         <w:numPr>
           <w:ilvl w:val="0"/>
           <w:numId w:val="1"/>
         </w:numPr>
-        <w:spacing w:lineRule="auto" w:line="360"/>
+        <w:spacing w:line="360" w:lineRule="auto"/>
         <w:ind w:left="426" w:hanging="360"/>
         <w:jc w:val="both"/>
         <w:rPr>
@@ -980,19 +1047,19 @@
       </w:pPr>
       <w:r>
         <w:rPr>
-          <w:rFonts w:eastAsia="Garamond" w:cs="Garamond" w:ascii="Garamond" w:hAnsi="Garamond"/>
+          <w:rFonts w:ascii="Garamond" w:hAnsi="Garamond" w:eastAsia="Garamond" w:cs="Garamond"/>
         </w:rPr>
         <w:t>di essere a conoscenza che la partecipazione al progetto non comporta alcun legame diretto tra il sottoscritto e la struttura ospitante in questione e che ogni rapporto con la struttura ospitante stessa cesserà al termine di questo periodo;</w:t>
       </w:r>
     </w:p>
-    <w:p>
+    <w:p xmlns:wp14="http://schemas.microsoft.com/office/word/2010/wordml" wp14:textId="77777777">
       <w:pPr>
         <w:pStyle w:val="Normal"/>
         <w:numPr>
           <w:ilvl w:val="0"/>
           <w:numId w:val="1"/>
         </w:numPr>
-        <w:spacing w:lineRule="auto" w:line="360"/>
+        <w:spacing w:line="360" w:lineRule="auto"/>
         <w:ind w:left="426" w:hanging="360"/>
         <w:jc w:val="both"/>
         <w:rPr>
@@ -1001,19 +1068,19 @@
       </w:pPr>
       <w:r>
         <w:rPr>
-          <w:rFonts w:eastAsia="Garamond" w:cs="Garamond" w:ascii="Garamond" w:hAnsi="Garamond"/>
+          <w:rFonts w:ascii="Garamond" w:hAnsi="Garamond" w:eastAsia="Garamond" w:cs="Garamond"/>
         </w:rPr>
         <w:t>di essere a conoscenza delle norme comportamentali previste dal C.C.N.L. specificate dalla convenzione dei PCTO, le norme antinfortunistiche e quelle in materia di privacy;</w:t>
       </w:r>
     </w:p>
-    <w:p>
+    <w:p xmlns:wp14="http://schemas.microsoft.com/office/word/2010/wordml" wp14:textId="77777777">
       <w:pPr>
         <w:pStyle w:val="Normal"/>
         <w:numPr>
           <w:ilvl w:val="0"/>
           <w:numId w:val="1"/>
         </w:numPr>
-        <w:spacing w:lineRule="auto" w:line="360"/>
+        <w:spacing w:line="360" w:lineRule="auto"/>
         <w:ind w:left="426" w:hanging="360"/>
         <w:jc w:val="both"/>
         <w:rPr>
@@ -1022,19 +1089,19 @@
       </w:pPr>
       <w:r>
         <w:rPr>
-          <w:rFonts w:eastAsia="Garamond" w:cs="Garamond" w:ascii="Garamond" w:hAnsi="Garamond"/>
+          <w:rFonts w:ascii="Garamond" w:hAnsi="Garamond" w:eastAsia="Garamond" w:cs="Garamond"/>
         </w:rPr>
         <w:t>di essere stato informato dal Tutor formativo esterno in merito ai rischi aziendali in materia di sicurezza sul lavoro, di cui al D.Lgs. 81/08 e successive modificazioni;</w:t>
       </w:r>
     </w:p>
-    <w:p>
+    <w:p xmlns:wp14="http://schemas.microsoft.com/office/word/2010/wordml" wp14:textId="77777777">
       <w:pPr>
         <w:pStyle w:val="Normal"/>
         <w:numPr>
           <w:ilvl w:val="0"/>
           <w:numId w:val="1"/>
         </w:numPr>
-        <w:spacing w:lineRule="auto" w:line="360"/>
+        <w:spacing w:line="360" w:lineRule="auto"/>
         <w:ind w:left="426" w:hanging="360"/>
         <w:jc w:val="both"/>
         <w:rPr>
@@ -1043,19 +1110,19 @@
       </w:pPr>
       <w:r>
         <w:rPr>
-          <w:rFonts w:eastAsia="Garamond" w:cs="Garamond" w:ascii="Garamond" w:hAnsi="Garamond"/>
+          <w:rFonts w:ascii="Garamond" w:hAnsi="Garamond" w:eastAsia="Garamond" w:cs="Garamond"/>
         </w:rPr>
         <w:t>di essere consapevole che durante i periodi di stage è soggetto alle norme stabilite nel regolamento degli studenti dell’istituzione scolastica di appartenenza, nonché alle regole di comportamento, funzionali e organizzative della struttura ospitante;</w:t>
       </w:r>
     </w:p>
-    <w:p>
+    <w:p xmlns:wp14="http://schemas.microsoft.com/office/word/2010/wordml" wp14:textId="77777777">
       <w:pPr>
         <w:pStyle w:val="Normal"/>
         <w:numPr>
           <w:ilvl w:val="0"/>
           <w:numId w:val="1"/>
         </w:numPr>
-        <w:spacing w:lineRule="auto" w:line="360"/>
+        <w:spacing w:line="360" w:lineRule="auto"/>
         <w:ind w:left="426" w:hanging="360"/>
         <w:jc w:val="both"/>
         <w:rPr>
@@ -1064,19 +1131,19 @@
       </w:pPr>
       <w:r>
         <w:rPr>
-          <w:rFonts w:eastAsia="Garamond" w:cs="Garamond" w:ascii="Garamond" w:hAnsi="Garamond"/>
+          <w:rFonts w:ascii="Garamond" w:hAnsi="Garamond" w:eastAsia="Garamond" w:cs="Garamond"/>
         </w:rPr>
         <w:t>di essere a conoscenza che, nel caso si dovessero verificare episodi di particolare gravità, in accordo con la struttura ospitante si procederà in qualsiasi momento alla sospensione dell’esperienza di stage;</w:t>
       </w:r>
     </w:p>
-    <w:p>
+    <w:p xmlns:wp14="http://schemas.microsoft.com/office/word/2010/wordml" wp14:textId="77777777">
       <w:pPr>
         <w:pStyle w:val="Normal"/>
         <w:numPr>
           <w:ilvl w:val="0"/>
           <w:numId w:val="1"/>
         </w:numPr>
-        <w:spacing w:lineRule="auto" w:line="360"/>
+        <w:spacing w:line="360" w:lineRule="auto"/>
         <w:ind w:left="426" w:hanging="360"/>
         <w:jc w:val="both"/>
         <w:rPr>
@@ -1085,19 +1152,19 @@
       </w:pPr>
       <w:r>
         <w:rPr>
-          <w:rFonts w:eastAsia="Garamond" w:cs="Garamond" w:ascii="Garamond" w:hAnsi="Garamond"/>
+          <w:rFonts w:ascii="Garamond" w:hAnsi="Garamond" w:eastAsia="Garamond" w:cs="Garamond"/>
         </w:rPr>
         <w:t>di essere a conoscenza che nessun compenso o indennizzo di qualsiasi natura gli è dovuto in conseguenza della sua partecipazione ai programmi dei PCTO;</w:t>
       </w:r>
     </w:p>
-    <w:p>
+    <w:p xmlns:wp14="http://schemas.microsoft.com/office/word/2010/wordml" wp14:textId="77777777">
       <w:pPr>
         <w:pStyle w:val="Normal"/>
         <w:numPr>
           <w:ilvl w:val="0"/>
           <w:numId w:val="1"/>
         </w:numPr>
-        <w:spacing w:lineRule="auto" w:line="360"/>
+        <w:spacing w:line="360" w:lineRule="auto"/>
         <w:ind w:left="426" w:hanging="360"/>
         <w:jc w:val="both"/>
         <w:rPr>
@@ -1106,19 +1173,19 @@
       </w:pPr>
       <w:r>
         <w:rPr>
-          <w:rFonts w:eastAsia="Garamond" w:cs="Garamond" w:ascii="Garamond" w:hAnsi="Garamond"/>
+          <w:rFonts w:ascii="Garamond" w:hAnsi="Garamond" w:eastAsia="Garamond" w:cs="Garamond"/>
         </w:rPr>
         <w:t>di essere a conoscenza che l’esperienza di stage non comporta impegno di assunzione presente o futuro da parte della struttura ospitante;</w:t>
       </w:r>
     </w:p>
-    <w:p>
+    <w:p xmlns:wp14="http://schemas.microsoft.com/office/word/2010/wordml" wp14:textId="77777777">
       <w:pPr>
         <w:pStyle w:val="Normal"/>
         <w:numPr>
           <w:ilvl w:val="0"/>
           <w:numId w:val="1"/>
         </w:numPr>
-        <w:spacing w:lineRule="auto" w:line="360"/>
+        <w:spacing w:line="360" w:lineRule="auto"/>
         <w:ind w:left="426" w:hanging="360"/>
         <w:jc w:val="both"/>
         <w:rPr>
@@ -1127,15 +1194,15 @@
       </w:pPr>
       <w:r>
         <w:rPr>
-          <w:rFonts w:eastAsia="Garamond" w:cs="Garamond" w:ascii="Garamond" w:hAnsi="Garamond"/>
+          <w:rFonts w:ascii="Garamond" w:hAnsi="Garamond" w:eastAsia="Garamond" w:cs="Garamond"/>
         </w:rPr>
         <w:t>di essere a conoscenza delle coperture assicurative sia per i trasferimenti alla sede di svolgimento delle attività di stage che per la permanenza nella struttura ospitante.</w:t>
       </w:r>
     </w:p>
-    <w:p>
-      <w:pPr>
-        <w:pStyle w:val="Normal"/>
-        <w:spacing w:lineRule="auto" w:line="360"/>
+    <w:p xmlns:wp14="http://schemas.microsoft.com/office/word/2010/wordml" wp14:textId="77777777">
+      <w:pPr>
+        <w:pStyle w:val="Normal"/>
+        <w:spacing w:line="360" w:lineRule="auto"/>
         <w:jc w:val="center"/>
         <w:rPr>
           <w:rFonts w:ascii="Garamond" w:hAnsi="Garamond" w:eastAsia="Garamond" w:cs="Garamond"/>
@@ -1145,20 +1212,20 @@
       </w:pPr>
       <w:r>
         <w:rPr>
-          <w:rFonts w:eastAsia="Garamond" w:cs="Garamond" w:ascii="Garamond" w:hAnsi="Garamond"/>
+          <w:rFonts w:ascii="Garamond" w:hAnsi="Garamond" w:eastAsia="Garamond" w:cs="Garamond"/>
           <w:b/>
         </w:rPr>
         <w:t>SI IMPEGNA</w:t>
       </w:r>
     </w:p>
-    <w:p>
+    <w:p xmlns:wp14="http://schemas.microsoft.com/office/word/2010/wordml" wp14:textId="77777777">
       <w:pPr>
         <w:pStyle w:val="Normal"/>
         <w:numPr>
           <w:ilvl w:val="0"/>
           <w:numId w:val="1"/>
         </w:numPr>
-        <w:spacing w:lineRule="auto" w:line="360"/>
+        <w:spacing w:line="360" w:lineRule="auto"/>
         <w:ind w:left="426" w:hanging="360"/>
         <w:jc w:val="both"/>
         <w:rPr>
@@ -1167,19 +1234,19 @@
       </w:pPr>
       <w:r>
         <w:rPr>
-          <w:rFonts w:eastAsia="Garamond" w:cs="Garamond" w:ascii="Garamond" w:hAnsi="Garamond"/>
+          <w:rFonts w:ascii="Garamond" w:hAnsi="Garamond" w:eastAsia="Garamond" w:cs="Garamond"/>
         </w:rPr>
         <w:t>a rispettare rigorosamente gli orari stabiliti dalla struttura ospitante per lo svolgimento delle attività di stage;</w:t>
       </w:r>
     </w:p>
-    <w:p>
+    <w:p xmlns:wp14="http://schemas.microsoft.com/office/word/2010/wordml" wp14:textId="77777777">
       <w:pPr>
         <w:pStyle w:val="Normal"/>
         <w:numPr>
           <w:ilvl w:val="0"/>
           <w:numId w:val="1"/>
         </w:numPr>
-        <w:spacing w:lineRule="auto" w:line="360"/>
+        <w:spacing w:line="360" w:lineRule="auto"/>
         <w:ind w:left="426" w:hanging="360"/>
         <w:jc w:val="both"/>
         <w:rPr>
@@ -1188,19 +1255,19 @@
       </w:pPr>
       <w:r>
         <w:rPr>
-          <w:rFonts w:eastAsia="Garamond" w:cs="Garamond" w:ascii="Garamond" w:hAnsi="Garamond"/>
+          <w:rFonts w:ascii="Garamond" w:hAnsi="Garamond" w:eastAsia="Garamond" w:cs="Garamond"/>
         </w:rPr>
         <w:t>a seguire le indicazioni dei tutor e fare riferimento ad essi per qualsiasi esigenza o evenienza;</w:t>
       </w:r>
     </w:p>
-    <w:p>
+    <w:p xmlns:wp14="http://schemas.microsoft.com/office/word/2010/wordml" wp14:textId="77777777">
       <w:pPr>
         <w:pStyle w:val="Normal"/>
         <w:numPr>
           <w:ilvl w:val="0"/>
           <w:numId w:val="1"/>
         </w:numPr>
-        <w:spacing w:lineRule="auto" w:line="360"/>
+        <w:spacing w:line="360" w:lineRule="auto"/>
         <w:ind w:left="426" w:hanging="360"/>
         <w:jc w:val="both"/>
         <w:rPr>
@@ -1209,19 +1276,19 @@
       </w:pPr>
       <w:r>
         <w:rPr>
-          <w:rFonts w:eastAsia="Garamond" w:cs="Garamond" w:ascii="Garamond" w:hAnsi="Garamond"/>
+          <w:rFonts w:ascii="Garamond" w:hAnsi="Garamond" w:eastAsia="Garamond" w:cs="Garamond"/>
         </w:rPr>
         <w:t>ad avvisare tempestivamente sia la struttura ospitante che l’istituzione scolastica se impossibilitato a recarsi nel luogo del tirocinio;</w:t>
       </w:r>
     </w:p>
-    <w:p>
+    <w:p xmlns:wp14="http://schemas.microsoft.com/office/word/2010/wordml" wp14:textId="77777777">
       <w:pPr>
         <w:pStyle w:val="Normal"/>
         <w:numPr>
           <w:ilvl w:val="0"/>
           <w:numId w:val="1"/>
         </w:numPr>
-        <w:spacing w:lineRule="auto" w:line="360"/>
+        <w:spacing w:line="360" w:lineRule="auto"/>
         <w:ind w:left="426" w:hanging="360"/>
         <w:jc w:val="both"/>
         <w:rPr>
@@ -1230,19 +1297,19 @@
       </w:pPr>
       <w:r>
         <w:rPr>
-          <w:rFonts w:eastAsia="Garamond" w:cs="Garamond" w:ascii="Garamond" w:hAnsi="Garamond"/>
+          <w:rFonts w:ascii="Garamond" w:hAnsi="Garamond" w:eastAsia="Garamond" w:cs="Garamond"/>
         </w:rPr>
         <w:t>a presentare idonea certificazione in caso di malattia;</w:t>
       </w:r>
     </w:p>
-    <w:p>
+    <w:p xmlns:wp14="http://schemas.microsoft.com/office/word/2010/wordml" wp14:textId="77777777">
       <w:pPr>
         <w:pStyle w:val="Normal"/>
         <w:numPr>
           <w:ilvl w:val="0"/>
           <w:numId w:val="1"/>
         </w:numPr>
-        <w:spacing w:lineRule="auto" w:line="360"/>
+        <w:spacing w:line="360" w:lineRule="auto"/>
         <w:ind w:left="426" w:hanging="360"/>
         <w:jc w:val="both"/>
         <w:rPr>
@@ -1251,19 +1318,19 @@
       </w:pPr>
       <w:r>
         <w:rPr>
-          <w:rFonts w:eastAsia="Garamond" w:cs="Garamond" w:ascii="Garamond" w:hAnsi="Garamond"/>
+          <w:rFonts w:ascii="Garamond" w:hAnsi="Garamond" w:eastAsia="Garamond" w:cs="Garamond"/>
         </w:rPr>
         <w:t>a tenere un comportamento rispettoso nei riguardi di tutte le persone con le quali verrà a contatto presso la struttura ospitante;</w:t>
       </w:r>
     </w:p>
-    <w:p>
+    <w:p xmlns:wp14="http://schemas.microsoft.com/office/word/2010/wordml" wp14:textId="77777777">
       <w:pPr>
         <w:pStyle w:val="Normal"/>
         <w:numPr>
           <w:ilvl w:val="0"/>
           <w:numId w:val="1"/>
         </w:numPr>
-        <w:spacing w:lineRule="auto" w:line="360"/>
+        <w:spacing w:line="360" w:lineRule="auto"/>
         <w:ind w:left="426" w:hanging="360"/>
         <w:jc w:val="both"/>
         <w:rPr>
@@ -1272,19 +1339,19 @@
       </w:pPr>
       <w:r>
         <w:rPr>
-          <w:rFonts w:eastAsia="Garamond" w:cs="Garamond" w:ascii="Garamond" w:hAnsi="Garamond"/>
+          <w:rFonts w:ascii="Garamond" w:hAnsi="Garamond" w:eastAsia="Garamond" w:cs="Garamond"/>
         </w:rPr>
         <w:t>a completare in tutte le sue parti, l'apposito registro di presenza presso la struttura ospitante;</w:t>
       </w:r>
     </w:p>
-    <w:p>
+    <w:p xmlns:wp14="http://schemas.microsoft.com/office/word/2010/wordml" wp14:textId="77777777">
       <w:pPr>
         <w:pStyle w:val="Normal"/>
         <w:numPr>
           <w:ilvl w:val="0"/>
           <w:numId w:val="1"/>
         </w:numPr>
-        <w:spacing w:lineRule="auto" w:line="360"/>
+        <w:spacing w:line="360" w:lineRule="auto"/>
         <w:ind w:left="426" w:hanging="360"/>
         <w:jc w:val="both"/>
         <w:rPr>
@@ -1293,19 +1360,19 @@
       </w:pPr>
       <w:r>
         <w:rPr>
-          <w:rFonts w:eastAsia="Garamond" w:cs="Garamond" w:ascii="Garamond" w:hAnsi="Garamond"/>
+          <w:rFonts w:ascii="Garamond" w:hAnsi="Garamond" w:eastAsia="Garamond" w:cs="Garamond"/>
         </w:rPr>
         <w:t>a comunicare tempestivamente e preventivamente al coordinatore del corso eventuali trasferte al di fuori della sede di svolgimento delle attività di alternanza scuola lavoro per fiere, visite presso altre strutture del gruppo della struttura ospitante ecc.;</w:t>
       </w:r>
     </w:p>
-    <w:p>
+    <w:p xmlns:wp14="http://schemas.microsoft.com/office/word/2010/wordml" wp14:textId="77777777">
       <w:pPr>
         <w:pStyle w:val="Normal"/>
         <w:numPr>
           <w:ilvl w:val="0"/>
           <w:numId w:val="1"/>
         </w:numPr>
-        <w:spacing w:lineRule="auto" w:line="360"/>
+        <w:spacing w:line="360" w:lineRule="auto"/>
         <w:ind w:left="426" w:hanging="360"/>
         <w:jc w:val="both"/>
         <w:rPr>
@@ -1314,19 +1381,19 @@
       </w:pPr>
       <w:r>
         <w:rPr>
-          <w:rFonts w:eastAsia="Garamond" w:cs="Garamond" w:ascii="Garamond" w:hAnsi="Garamond"/>
+          <w:rFonts w:ascii="Garamond" w:hAnsi="Garamond" w:eastAsia="Garamond" w:cs="Garamond"/>
         </w:rPr>
         <w:t>a raggiungere autonomamente la sede del soggetto ospitante in cui si svolgerà l’attività di stage;</w:t>
       </w:r>
     </w:p>
-    <w:p>
+    <w:p xmlns:wp14="http://schemas.microsoft.com/office/word/2010/wordml" wp14:textId="77777777">
       <w:pPr>
         <w:pStyle w:val="Normal"/>
         <w:numPr>
           <w:ilvl w:val="0"/>
           <w:numId w:val="1"/>
         </w:numPr>
-        <w:spacing w:lineRule="auto" w:line="360"/>
+        <w:spacing w:line="360" w:lineRule="auto"/>
         <w:ind w:left="426" w:hanging="360"/>
         <w:jc w:val="both"/>
         <w:rPr>
@@ -1335,19 +1402,19 @@
       </w:pPr>
       <w:r>
         <w:rPr>
-          <w:rFonts w:eastAsia="Garamond" w:cs="Garamond" w:ascii="Garamond" w:hAnsi="Garamond"/>
+          <w:rFonts w:ascii="Garamond" w:hAnsi="Garamond" w:eastAsia="Garamond" w:cs="Garamond"/>
         </w:rPr>
         <w:t>ad adottare per tutta la durata delle attività di stage le norme comportamentali previste dal C.C.N.L. specificate dalla convenzione di alternanza;</w:t>
       </w:r>
     </w:p>
-    <w:p>
+    <w:p xmlns:wp14="http://schemas.microsoft.com/office/word/2010/wordml" wp14:textId="77777777">
       <w:pPr>
         <w:pStyle w:val="Normal"/>
         <w:numPr>
           <w:ilvl w:val="0"/>
           <w:numId w:val="1"/>
         </w:numPr>
-        <w:spacing w:lineRule="auto" w:line="360"/>
+        <w:spacing w:line="360" w:lineRule="auto"/>
         <w:ind w:left="426" w:hanging="360"/>
         <w:jc w:val="both"/>
         <w:rPr>
@@ -1356,15 +1423,15 @@
       </w:pPr>
       <w:r>
         <w:rPr>
-          <w:rFonts w:eastAsia="Garamond" w:cs="Garamond" w:ascii="Garamond" w:hAnsi="Garamond"/>
+          <w:rFonts w:ascii="Garamond" w:hAnsi="Garamond" w:eastAsia="Garamond" w:cs="Garamond"/>
         </w:rPr>
         <w:t>ad osservare gli orari e i regolamenti interni dell'azienda, le norme antinfortunistiche, sulla sicurezza e quelle in materia di privacy.</w:t>
       </w:r>
     </w:p>
-    <w:p>
-      <w:pPr>
-        <w:pStyle w:val="Normal"/>
-        <w:spacing w:lineRule="auto" w:line="360"/>
+    <w:p xmlns:wp14="http://schemas.microsoft.com/office/word/2010/wordml" wp14:textId="77777777">
+      <w:pPr>
+        <w:pStyle w:val="Normal"/>
+        <w:spacing w:line="360" w:lineRule="auto"/>
         <w:ind w:left="426" w:hanging="0"/>
         <w:jc w:val="both"/>
         <w:rPr>
@@ -1375,16 +1442,16 @@
       </w:pPr>
       <w:r>
         <w:rPr>
-          <w:rFonts w:eastAsia="Garamond" w:cs="Garamond" w:ascii="Garamond" w:hAnsi="Garamond"/>
+          <w:rFonts w:ascii="Garamond" w:hAnsi="Garamond" w:eastAsia="Garamond" w:cs="Garamond"/>
           <w:sz w:val="16"/>
           <w:szCs w:val="16"/>
         </w:rPr>
       </w:r>
     </w:p>
-    <w:p>
-      <w:pPr>
-        <w:pStyle w:val="Normal"/>
-        <w:spacing w:lineRule="auto" w:line="360"/>
+    <w:p xmlns:wp14="http://schemas.microsoft.com/office/word/2010/wordml" wp14:textId="77777777">
+      <w:pPr>
+        <w:pStyle w:val="Normal"/>
+        <w:spacing w:line="360" w:lineRule="auto"/>
         <w:jc w:val="both"/>
         <w:rPr>
           <w:rFonts w:ascii="Garamond" w:hAnsi="Garamond" w:eastAsia="Garamond" w:cs="Garamond"/>
@@ -1392,15 +1459,15 @@
       </w:pPr>
       <w:r>
         <w:rPr>
-          <w:rFonts w:eastAsia="Garamond" w:cs="Garamond" w:ascii="Garamond" w:hAnsi="Garamond"/>
+          <w:rFonts w:ascii="Garamond" w:hAnsi="Garamond" w:eastAsia="Garamond" w:cs="Garamond"/>
         </w:rPr>
         <w:t>Data  {P_DATA_STIPULA}</w:t>
       </w:r>
     </w:p>
-    <w:p>
-      <w:pPr>
-        <w:pStyle w:val="Normal"/>
-        <w:spacing w:lineRule="auto" w:line="360"/>
+    <w:p xmlns:wp14="http://schemas.microsoft.com/office/word/2010/wordml" wp14:textId="77777777">
+      <w:pPr>
+        <w:pStyle w:val="Normal"/>
+        <w:spacing w:line="360" w:lineRule="auto"/>
         <w:jc w:val="right"/>
         <w:rPr>
           <w:rFonts w:ascii="Garamond" w:hAnsi="Garamond" w:eastAsia="Garamond" w:cs="Garamond"/>
@@ -1408,15 +1475,15 @@
       </w:pPr>
       <w:r>
         <w:rPr>
-          <w:rFonts w:eastAsia="Garamond" w:cs="Garamond" w:ascii="Garamond" w:hAnsi="Garamond"/>
+          <w:rFonts w:ascii="Garamond" w:hAnsi="Garamond" w:eastAsia="Garamond" w:cs="Garamond"/>
         </w:rPr>
         <w:t>Firma dello studente…………………………</w:t>
       </w:r>
     </w:p>
-    <w:p>
-      <w:pPr>
-        <w:pStyle w:val="Normal"/>
-        <w:spacing w:lineRule="auto" w:line="360"/>
+    <w:p xmlns:wp14="http://schemas.microsoft.com/office/word/2010/wordml" wp14:textId="77777777">
+      <w:pPr>
+        <w:pStyle w:val="Normal"/>
+        <w:spacing w:line="360" w:lineRule="auto"/>
         <w:jc w:val="right"/>
         <w:rPr>
           <w:rFonts w:ascii="Garamond" w:hAnsi="Garamond" w:eastAsia="Garamond" w:cs="Garamond"/>
@@ -1424,14 +1491,14 @@
       </w:pPr>
       <w:r>
         <w:rPr>
-          <w:rFonts w:eastAsia="Garamond" w:cs="Garamond" w:ascii="Garamond" w:hAnsi="Garamond"/>
-        </w:rPr>
-      </w:r>
-    </w:p>
-    <w:p>
-      <w:pPr>
-        <w:pStyle w:val="Normal"/>
-        <w:spacing w:lineRule="auto" w:line="360"/>
+          <w:rFonts w:ascii="Garamond" w:hAnsi="Garamond" w:eastAsia="Garamond" w:cs="Garamond"/>
+        </w:rPr>
+      </w:r>
+    </w:p>
+    <w:p xmlns:wp14="http://schemas.microsoft.com/office/word/2010/wordml" wp14:textId="77777777">
+      <w:pPr>
+        <w:pStyle w:val="Normal"/>
+        <w:spacing w:line="360" w:lineRule="auto"/>
         <w:jc w:val="both"/>
         <w:rPr>
           <w:rFonts w:ascii="Garamond" w:hAnsi="Garamond" w:eastAsia="Garamond" w:cs="Garamond"/>
@@ -1439,15 +1506,15 @@
       </w:pPr>
       <w:r>
         <w:rPr>
-          <w:rFonts w:eastAsia="Garamond" w:cs="Garamond" w:ascii="Garamond" w:hAnsi="Garamond"/>
+          <w:rFonts w:ascii="Garamond" w:hAnsi="Garamond" w:eastAsia="Garamond" w:cs="Garamond"/>
         </w:rPr>
         <w:t>II sottoscritto…………………………………..soggetto esercente la patria potestà dell'alunno {S_NOME} dichiara di aver preso visione di quanto riportato nella presente nota e di autorizzare lo/la studente/ssa …{S_NOME}….a partecipare alle attività previste dal progetto.</w:t>
       </w:r>
     </w:p>
-    <w:p>
-      <w:pPr>
-        <w:pStyle w:val="Normal"/>
-        <w:spacing w:lineRule="auto" w:line="360"/>
+    <w:p xmlns:wp14="http://schemas.microsoft.com/office/word/2010/wordml" wp14:textId="77777777">
+      <w:pPr>
+        <w:pStyle w:val="Normal"/>
+        <w:spacing w:line="360" w:lineRule="auto"/>
         <w:jc w:val="right"/>
         <w:rPr>
           <w:rFonts w:ascii="Garamond" w:hAnsi="Garamond" w:eastAsia="Garamond" w:cs="Garamond"/>
@@ -1455,24 +1522,24 @@
       </w:pPr>
       <w:r>
         <w:rPr>
-          <w:rFonts w:eastAsia="Garamond" w:cs="Garamond" w:ascii="Garamond" w:hAnsi="Garamond"/>
-        </w:rPr>
-      </w:r>
-    </w:p>
-    <w:p>
-      <w:pPr>
-        <w:pStyle w:val="Normal"/>
-        <w:spacing w:lineRule="auto" w:line="360"/>
+          <w:rFonts w:ascii="Garamond" w:hAnsi="Garamond" w:eastAsia="Garamond" w:cs="Garamond"/>
+        </w:rPr>
+      </w:r>
+    </w:p>
+    <w:p xmlns:wp14="http://schemas.microsoft.com/office/word/2010/wordml" wp14:textId="77777777">
+      <w:pPr>
+        <w:pStyle w:val="Normal"/>
+        <w:spacing w:line="360" w:lineRule="auto"/>
         <w:jc w:val="right"/>
         <w:rPr>
           <w:rFonts w:ascii="Garamond" w:hAnsi="Garamond" w:eastAsia="Garamond" w:cs="Garamond"/>
         </w:rPr>
       </w:pPr>
-      <w:bookmarkStart w:id="0" w:name="_heading=h.gjdgxs"/>
+      <w:bookmarkStart w:name="_heading=h.gjdgxs" w:id="0"/>
       <w:bookmarkEnd w:id="0"/>
       <w:r>
         <w:rPr>
-          <w:rFonts w:eastAsia="Garamond" w:cs="Garamond" w:ascii="Garamond" w:hAnsi="Garamond"/>
+          <w:rFonts w:ascii="Garamond" w:hAnsi="Garamond" w:eastAsia="Garamond" w:cs="Garamond"/>
         </w:rPr>
         <w:t>Firma……………………………..</w:t>
       </w:r>
@@ -1480,12 +1547,13 @@
     <w:sectPr>
       <w:footerReference w:type="default" r:id="rId3"/>
       <w:type w:val="nextPage"/>
-      <w:pgSz w:w="11906" w:h="16838"/>
-      <w:pgMar w:left="964" w:right="964" w:gutter="0" w:header="0" w:top="964" w:footer="284" w:bottom="964"/>
-      <w:pgNumType w:start="1" w:fmt="decimal"/>
+      <w:pgSz w:w="11906" w:h="16838" w:orient="portrait"/>
+      <w:pgMar w:top="964" w:right="964" w:bottom="964" w:left="964" w:header="0" w:footer="284" w:gutter="0"/>
+      <w:pgNumType w:fmt="decimal" w:start="1"/>
       <w:formProt w:val="false"/>
       <w:textDirection w:val="lrTb"/>
       <w:docGrid w:type="default" w:linePitch="100" w:charSpace="0"/>
+      <w:cols w:num="1"/>
     </w:sectPr>
   </w:body>
 </w:document>
@@ -1493,7 +1561,7 @@
 
 <file path=word/footer1.xml><?xml version="1.0" encoding="utf-8"?>
 <w:ftr xmlns:o="urn:schemas-microsoft-com:office:office" xmlns:r="http://schemas.openxmlformats.org/officeDocument/2006/relationships" xmlns:v="urn:schemas-microsoft-com:vml" xmlns:w="http://schemas.openxmlformats.org/wordprocessingml/2006/main" xmlns:w10="urn:schemas-microsoft-com:office:word" xmlns:wp="http://schemas.openxmlformats.org/drawingml/2006/wordprocessingDrawing" xmlns:wps="http://schemas.microsoft.com/office/word/2010/wordprocessingShape" xmlns:wpg="http://schemas.microsoft.com/office/word/2010/wordprocessingGroup" xmlns:mc="http://schemas.openxmlformats.org/markup-compatibility/2006" xmlns:wp14="http://schemas.microsoft.com/office/word/2010/wordprocessingDrawing" xmlns:w14="http://schemas.microsoft.com/office/word/2010/wordml" xmlns:w15="http://schemas.microsoft.com/office/word/2012/wordml" mc:Ignorable="w14 wp14 w15">
-  <w:p>
+  <w:p xmlns:wp14="http://schemas.microsoft.com/office/word/2010/wordml" wp14:textId="77777777">
     <w:pPr>
       <w:pStyle w:val="Normal"/>
       <w:keepNext w:val="false"/>
@@ -1502,10 +1570,10 @@
       <w:shd w:val="clear" w:fill="auto"/>
       <w:tabs>
         <w:tab w:val="clear" w:pos="720"/>
-        <w:tab w:val="center" w:pos="4819" w:leader="none"/>
-        <w:tab w:val="right" w:pos="9638" w:leader="none"/>
+        <w:tab w:val="center" w:leader="none" w:pos="4819"/>
+        <w:tab w:val="right" w:leader="none" w:pos="9638"/>
       </w:tabs>
-      <w:spacing w:lineRule="auto" w:line="240" w:before="0" w:after="0"/>
+      <w:spacing w:before="0" w:after="0" w:line="240" w:lineRule="auto"/>
       <w:ind w:left="0" w:right="0" w:hanging="0"/>
       <w:jc w:val="center"/>
       <w:rPr>
@@ -1524,7 +1592,7 @@
         <w:sz w:val="24"/>
         <w:szCs w:val="24"/>
         <w:u w:val="none"/>
-        <w:shd w:fill="auto" w:val="clear"/>
+        <w:shd w:val="clear" w:fill="auto"/>
         <w:vertAlign w:val="baseline"/>
       </w:rPr>
     </w:pPr>
@@ -1549,7 +1617,7 @@
       <w:fldChar w:fldCharType="end"/>
     </w:r>
   </w:p>
-  <w:p>
+  <w:p xmlns:wp14="http://schemas.microsoft.com/office/word/2010/wordml" wp14:textId="77777777">
     <w:pPr>
       <w:pStyle w:val="Normal"/>
       <w:keepNext w:val="false"/>
@@ -1558,10 +1626,10 @@
       <w:shd w:val="clear" w:fill="auto"/>
       <w:tabs>
         <w:tab w:val="clear" w:pos="720"/>
-        <w:tab w:val="center" w:pos="4819" w:leader="none"/>
-        <w:tab w:val="right" w:pos="9638" w:leader="none"/>
+        <w:tab w:val="center" w:leader="none" w:pos="4819"/>
+        <w:tab w:val="right" w:leader="none" w:pos="9638"/>
       </w:tabs>
-      <w:spacing w:lineRule="auto" w:line="240" w:before="0" w:after="0"/>
+      <w:spacing w:before="0" w:after="0" w:line="240" w:lineRule="auto"/>
       <w:ind w:left="0" w:right="0" w:hanging="0"/>
       <w:jc w:val="left"/>
       <w:rPr>
@@ -1580,7 +1648,7 @@
         <w:sz w:val="24"/>
         <w:szCs w:val="24"/>
         <w:u w:val="none"/>
-        <w:shd w:fill="auto" w:val="clear"/>
+        <w:shd w:val="clear" w:fill="auto"/>
         <w:vertAlign w:val="baseline"/>
       </w:rPr>
     </w:pPr>
@@ -1599,7 +1667,7 @@
         <w:sz w:val="24"/>
         <w:szCs w:val="24"/>
         <w:u w:val="none"/>
-        <w:shd w:fill="auto" w:val="clear"/>
+        <w:shd w:val="clear" w:fill="auto"/>
         <w:vertAlign w:val="baseline"/>
       </w:rPr>
     </w:r>
@@ -1622,7 +1690,7 @@
         <w:ind w:left="720" w:hanging="360"/>
       </w:pPr>
       <w:rPr>
-        <w:rFonts w:ascii="Times New Roman" w:hAnsi="Times New Roman" w:cs="Times New Roman" w:hint="default"/>
+        <w:rFonts w:hint="default" w:ascii="Times New Roman" w:hAnsi="Times New Roman" w:cs="Times New Roman"/>
       </w:rPr>
     </w:lvl>
     <w:lvl w:ilvl="1">
@@ -1637,7 +1705,7 @@
         <w:ind w:left="1440" w:hanging="360"/>
       </w:pPr>
       <w:rPr>
-        <w:rFonts w:ascii="Courier New" w:hAnsi="Courier New" w:cs="Courier New" w:hint="default"/>
+        <w:rFonts w:hint="default" w:ascii="Courier New" w:hAnsi="Courier New" w:cs="Courier New"/>
       </w:rPr>
     </w:lvl>
     <w:lvl w:ilvl="2">
@@ -1652,7 +1720,7 @@
         <w:ind w:left="2160" w:hanging="360"/>
       </w:pPr>
       <w:rPr>
-        <w:rFonts w:ascii="Noto Sans Symbols" w:hAnsi="Noto Sans Symbols" w:cs="Noto Sans Symbols" w:hint="default"/>
+        <w:rFonts w:hint="default" w:ascii="Noto Sans Symbols" w:hAnsi="Noto Sans Symbols" w:cs="Noto Sans Symbols"/>
       </w:rPr>
     </w:lvl>
     <w:lvl w:ilvl="3">
@@ -1667,7 +1735,7 @@
         <w:ind w:left="2880" w:hanging="360"/>
       </w:pPr>
       <w:rPr>
-        <w:rFonts w:ascii="Noto Sans Symbols" w:hAnsi="Noto Sans Symbols" w:cs="Noto Sans Symbols" w:hint="default"/>
+        <w:rFonts w:hint="default" w:ascii="Noto Sans Symbols" w:hAnsi="Noto Sans Symbols" w:cs="Noto Sans Symbols"/>
       </w:rPr>
     </w:lvl>
     <w:lvl w:ilvl="4">
@@ -1682,7 +1750,7 @@
         <w:ind w:left="3600" w:hanging="360"/>
       </w:pPr>
       <w:rPr>
-        <w:rFonts w:ascii="Courier New" w:hAnsi="Courier New" w:cs="Courier New" w:hint="default"/>
+        <w:rFonts w:hint="default" w:ascii="Courier New" w:hAnsi="Courier New" w:cs="Courier New"/>
       </w:rPr>
     </w:lvl>
     <w:lvl w:ilvl="5">
@@ -1697,7 +1765,7 @@
         <w:ind w:left="4320" w:hanging="360"/>
       </w:pPr>
       <w:rPr>
-        <w:rFonts w:ascii="Noto Sans Symbols" w:hAnsi="Noto Sans Symbols" w:cs="Noto Sans Symbols" w:hint="default"/>
+        <w:rFonts w:hint="default" w:ascii="Noto Sans Symbols" w:hAnsi="Noto Sans Symbols" w:cs="Noto Sans Symbols"/>
       </w:rPr>
     </w:lvl>
     <w:lvl w:ilvl="6">
@@ -1712,7 +1780,7 @@
         <w:ind w:left="5040" w:hanging="360"/>
       </w:pPr>
       <w:rPr>
-        <w:rFonts w:ascii="Noto Sans Symbols" w:hAnsi="Noto Sans Symbols" w:cs="Noto Sans Symbols" w:hint="default"/>
+        <w:rFonts w:hint="default" w:ascii="Noto Sans Symbols" w:hAnsi="Noto Sans Symbols" w:cs="Noto Sans Symbols"/>
       </w:rPr>
     </w:lvl>
     <w:lvl w:ilvl="7">
@@ -1727,7 +1795,7 @@
         <w:ind w:left="5760" w:hanging="360"/>
       </w:pPr>
       <w:rPr>
-        <w:rFonts w:ascii="Courier New" w:hAnsi="Courier New" w:cs="Courier New" w:hint="default"/>
+        <w:rFonts w:hint="default" w:ascii="Courier New" w:hAnsi="Courier New" w:cs="Courier New"/>
       </w:rPr>
     </w:lvl>
     <w:lvl w:ilvl="8">
@@ -1742,9 +1810,10 @@
         <w:ind w:left="6480" w:hanging="360"/>
       </w:pPr>
       <w:rPr>
-        <w:rFonts w:ascii="Noto Sans Symbols" w:hAnsi="Noto Sans Symbols" w:cs="Noto Sans Symbols" w:hint="default"/>
+        <w:rFonts w:hint="default" w:ascii="Noto Sans Symbols" w:hAnsi="Noto Sans Symbols" w:cs="Noto Sans Symbols"/>
       </w:rPr>
     </w:lvl>
+    <w:nsid w:val="3a5257ea"/>
   </w:abstractNum>
   <w:abstractNum w:abstractNumId="2">
     <w:lvl w:ilvl="0">
@@ -1864,6 +1933,7 @@
         <w:ind w:left="0" w:hanging="0"/>
       </w:pPr>
     </w:lvl>
+    <w:nsid w:val="52f4f0ef"/>
   </w:abstractNum>
   <w:num w:numId="1">
     <w:abstractNumId w:val="1"/>
@@ -1875,7 +1945,7 @@
 </file>
 
 <file path=word/styles.xml><?xml version="1.0" encoding="utf-8"?>
-<w:styles xmlns:w="http://schemas.openxmlformats.org/wordprocessingml/2006/main" xmlns:w14="http://schemas.microsoft.com/office/word/2010/wordml" xmlns:mc="http://schemas.openxmlformats.org/markup-compatibility/2006" mc:Ignorable="w14">
+<w:styles xmlns:wp14="http://schemas.microsoft.com/office/word/2010/wordprocessingDrawing" xmlns:w="http://schemas.openxmlformats.org/wordprocessingml/2006/main" xmlns:w14="http://schemas.microsoft.com/office/word/2010/wordml" xmlns:mc="http://schemas.openxmlformats.org/markup-compatibility/2006" mc:Ignorable="w14 wp14">
   <w:docDefaults>
     <w:rPrDefault>
       <w:rPr>
@@ -1919,7 +1989,7 @@
     <w:pPr>
       <w:keepNext w:val="true"/>
       <w:keepLines/>
-      <w:spacing w:lineRule="auto" w:line="240" w:before="480" w:after="120"/>
+      <w:spacing w:before="480" w:after="120" w:line="240" w:lineRule="auto"/>
     </w:pPr>
     <w:rPr>
       <w:b/>
@@ -1956,7 +2026,7 @@
     <w:pPr>
       <w:keepNext w:val="true"/>
       <w:keepLines/>
-      <w:spacing w:lineRule="auto" w:line="240" w:before="280" w:after="80"/>
+      <w:spacing w:before="280" w:after="80" w:line="240" w:lineRule="auto"/>
     </w:pPr>
     <w:rPr>
       <w:b/>
@@ -1972,7 +2042,7 @@
     <w:pPr>
       <w:keepNext w:val="true"/>
       <w:keepLines/>
-      <w:spacing w:lineRule="auto" w:line="240" w:before="240" w:after="40"/>
+      <w:spacing w:before="240" w:after="40" w:line="240" w:lineRule="auto"/>
     </w:pPr>
     <w:rPr>
       <w:b/>
@@ -1988,7 +2058,7 @@
     <w:pPr>
       <w:keepNext w:val="true"/>
       <w:keepLines/>
-      <w:spacing w:lineRule="auto" w:line="240" w:before="220" w:after="40"/>
+      <w:spacing w:before="220" w:after="40" w:line="240" w:lineRule="auto"/>
     </w:pPr>
     <w:rPr>
       <w:b/>
@@ -2004,7 +2074,7 @@
     <w:pPr>
       <w:keepNext w:val="true"/>
       <w:keepLines/>
-      <w:spacing w:lineRule="auto" w:line="240" w:before="200" w:after="40"/>
+      <w:spacing w:before="200" w:after="40" w:line="240" w:lineRule="auto"/>
     </w:pPr>
     <w:rPr>
       <w:b/>
@@ -2130,7 +2200,7 @@
     <w:name w:val="Body Text"/>
     <w:basedOn w:val="Normal"/>
     <w:pPr>
-      <w:spacing w:lineRule="auto" w:line="276" w:before="0" w:after="140"/>
+      <w:spacing w:before="0" w:after="140" w:line="276" w:lineRule="auto"/>
     </w:pPr>
     <w:rPr/>
   </w:style>
@@ -2221,8 +2291,8 @@
     <w:pPr>
       <w:tabs>
         <w:tab w:val="clear" w:pos="720"/>
-        <w:tab w:val="center" w:pos="4819" w:leader="none"/>
-        <w:tab w:val="right" w:pos="9638" w:leader="none"/>
+        <w:tab w:val="center" w:leader="none" w:pos="4819"/>
+        <w:tab w:val="right" w:leader="none" w:pos="9638"/>
       </w:tabs>
     </w:pPr>
     <w:rPr/>
@@ -2237,8 +2307,8 @@
     <w:pPr>
       <w:tabs>
         <w:tab w:val="clear" w:pos="720"/>
-        <w:tab w:val="center" w:pos="4819" w:leader="none"/>
-        <w:tab w:val="right" w:pos="9638" w:leader="none"/>
+        <w:tab w:val="center" w:leader="none" w:pos="4819"/>
+        <w:tab w:val="right" w:leader="none" w:pos="9638"/>
       </w:tabs>
     </w:pPr>
     <w:rPr/>
@@ -2295,7 +2365,7 @@
       <w:pageBreakBefore w:val="false"/>
       <w:widowControl/>
       <w:shd w:val="clear" w:fill="auto"/>
-      <w:spacing w:lineRule="auto" w:line="240" w:before="360" w:after="80"/>
+      <w:spacing w:before="360" w:after="80" w:line="240" w:lineRule="auto"/>
       <w:ind w:left="0" w:right="0" w:hanging="0"/>
       <w:jc w:val="left"/>
     </w:pPr>
@@ -2313,7 +2383,7 @@
       <w:sz w:val="48"/>
       <w:szCs w:val="48"/>
       <w:u w:val="none"/>
-      <w:shd w:fill="auto" w:val="clear"/>
+      <w:shd w:val="clear" w:fill="auto"/>
       <w:vertAlign w:val="baseline"/>
     </w:rPr>
   </w:style>
@@ -2324,14 +2394,14 @@
     <w:unhideWhenUsed/>
     <w:qFormat/>
   </w:style>
-  <w:style w:type="table" w:default="1" w:styleId="TableNormal">
-    <w:name w:val="Table Normal"/>
-  </w:style>
-  <w:style w:type="table" w:default="1" w:styleId="TableNormal">
-    <w:name w:val="Table Normal"/>
-  </w:style>
-  <w:style w:type="table" w:default="1" w:styleId="Tabellanormale">
+  <w:style w:type="table" w:styleId="TableNormal" w:default="1">
     <w:name w:val="Normal Table"/>
+  </w:style>
+  <w:style w:type="table" w:styleId="TableNormal" w:default="1">
+    <w:name w:val="Normal Table0"/>
+  </w:style>
+  <w:style w:type="table" w:styleId="Tabellanormale" w:default="1">
+    <w:name w:val="Normal Table1"/>
     <w:uiPriority w:val="99"/>
     <w:semiHidden/>
     <w:unhideWhenUsed/>

</xml_diff>

<commit_message>
- file studenti 2024 - aggiornato documento 03 del PCTO per gestire il caso di residenza o campi vuoti
</commit_message>
<xml_diff>
--- a/server_static/pcto_templates/03-Patto_formativo_studente.docx
+++ b/server_static/pcto_templates/03-Patto_formativo_studente.docx
@@ -895,7 +895,7 @@
         </w:rPr>
       </w:r>
     </w:p>
-    <w:p xmlns:wp14="http://schemas.microsoft.com/office/word/2010/wordml" wp14:textId="655B9E96">
+    <w:p xmlns:wp14="http://schemas.microsoft.com/office/word/2010/wordml" wp14:textId="102AF7AD">
       <w:pPr>
         <w:pStyle w:val="Normal"/>
         <w:spacing w:line="360" w:lineRule="auto"/>
@@ -908,7 +908,19 @@
         <w:rPr>
           <w:rFonts w:ascii="Garamond" w:hAnsi="Garamond" w:eastAsia="Garamond" w:cs="Garamond"/>
         </w:rPr>
-        <w:t>Il/a sottoscritto/a {S_NOME} nato/a</w:t>
+        <w:t>Il/</w:t>
+      </w:r>
+      <w:r>
+        <w:rPr>
+          <w:rFonts w:ascii="Garamond" w:hAnsi="Garamond" w:eastAsia="Garamond" w:cs="Garamond"/>
+        </w:rPr>
+        <w:t>a</w:t>
+      </w:r>
+      <w:r>
+        <w:rPr>
+          <w:rFonts w:ascii="Garamond" w:hAnsi="Garamond" w:eastAsia="Garamond" w:cs="Garamond"/>
+        </w:rPr>
+        <w:t xml:space="preserve"> sottoscritto/a {S_NOME} nato/a</w:t>
       </w:r>
       <w:r>
         <w:rPr>
@@ -956,7 +968,31 @@
         <w:rPr>
           <w:rFonts w:ascii="Garamond" w:hAnsi="Garamond" w:eastAsia="Garamond" w:cs="Garamond"/>
         </w:rPr>
-        <w:t xml:space="preserve">residente in {S_RESIDENZA} frequentante la classe…{S_CLASSE} {S_SEZIONE}, in procinto di frequentare attività dei PCTO nel periodo </w:t>
+        <w:t xml:space="preserve">residente in </w:t>
+      </w:r>
+      <w:r>
+        <w:rPr>
+          <w:rFonts w:ascii="Garamond" w:hAnsi="Garamond" w:eastAsia="Garamond" w:cs="Garamond"/>
+        </w:rPr>
+        <w:t>...</w:t>
+      </w:r>
+      <w:r>
+        <w:rPr>
+          <w:rFonts w:ascii="Garamond" w:hAnsi="Garamond" w:eastAsia="Garamond" w:cs="Garamond"/>
+        </w:rPr>
+        <w:t>{S_RESIDENZA}</w:t>
+      </w:r>
+      <w:r>
+        <w:rPr>
+          <w:rFonts w:ascii="Garamond" w:hAnsi="Garamond" w:eastAsia="Garamond" w:cs="Garamond"/>
+        </w:rPr>
+        <w:t>...</w:t>
+      </w:r>
+      <w:r>
+        <w:rPr>
+          <w:rFonts w:ascii="Garamond" w:hAnsi="Garamond" w:eastAsia="Garamond" w:cs="Garamond"/>
+        </w:rPr>
+        <w:t xml:space="preserve"> frequentante la classe…{S_CLASSE} {S_SEZIONE}, in procinto di frequentare attività dei PCTO nel periodo </w:t>
       </w:r>
       <w:r>
         <w:rPr>

</xml_diff>